<commit_message>
changes made on userstories
</commit_message>
<xml_diff>
--- a/submissions/BlessingOkoro/uxDesign/UserStory&ProcessFlow.docx
+++ b/submissions/BlessingOkoro/uxDesign/UserStory&ProcessFlow.docx
@@ -538,6 +538,87 @@
           <w:p>
             <w:pPr>
               <w:pStyle w:val="ListParagraph"/>
+              <w:numPr>
+                <w:ilvl w:val="0"/>
+                <w:numId w:val="18"/>
+              </w:numPr>
+              <w:rPr>
+                <w:sz w:val="24"/>
+                <w:szCs w:val="24"/>
+              </w:rPr>
+            </w:pPr>
+            <w:r>
+              <w:rPr>
+                <w:sz w:val="24"/>
+                <w:szCs w:val="24"/>
+              </w:rPr>
+              <w:t>Check Out Faster</w:t>
+            </w:r>
+          </w:p>
+          <w:p>
+            <w:pPr>
+              <w:pStyle w:val="ListParagraph"/>
+              <w:numPr>
+                <w:ilvl w:val="0"/>
+                <w:numId w:val="18"/>
+              </w:numPr>
+              <w:rPr>
+                <w:sz w:val="24"/>
+                <w:szCs w:val="24"/>
+              </w:rPr>
+            </w:pPr>
+            <w:r>
+              <w:rPr>
+                <w:sz w:val="24"/>
+                <w:szCs w:val="24"/>
+              </w:rPr>
+              <w:lastRenderedPageBreak/>
+              <w:t>Save Multiple Shipping Address</w:t>
+            </w:r>
+          </w:p>
+          <w:p>
+            <w:pPr>
+              <w:pStyle w:val="ListParagraph"/>
+              <w:numPr>
+                <w:ilvl w:val="0"/>
+                <w:numId w:val="18"/>
+              </w:numPr>
+              <w:rPr>
+                <w:sz w:val="24"/>
+                <w:szCs w:val="24"/>
+              </w:rPr>
+            </w:pPr>
+            <w:r>
+              <w:rPr>
+                <w:sz w:val="24"/>
+                <w:szCs w:val="24"/>
+              </w:rPr>
+              <w:t xml:space="preserve">Track New Orders and </w:t>
+            </w:r>
+          </w:p>
+          <w:p>
+            <w:pPr>
+              <w:pStyle w:val="ListParagraph"/>
+              <w:numPr>
+                <w:ilvl w:val="0"/>
+                <w:numId w:val="18"/>
+              </w:numPr>
+              <w:rPr>
+                <w:sz w:val="24"/>
+                <w:szCs w:val="24"/>
+              </w:rPr>
+            </w:pPr>
+            <w:r>
+              <w:rPr>
+                <w:sz w:val="24"/>
+                <w:szCs w:val="24"/>
+              </w:rPr>
+              <w:t>Also view previous orders and deliveries</w:t>
+            </w:r>
+          </w:p>
+          <w:p>
+            <w:pPr>
+              <w:pStyle w:val="ListParagraph"/>
               <w:rPr>
                 <w:sz w:val="24"/>
                 <w:szCs w:val="24"/>
@@ -1020,7 +1101,15 @@
                 <w:sz w:val="24"/>
                 <w:szCs w:val="24"/>
               </w:rPr>
-              <w:t xml:space="preserve">Get discounted for unloading cart immediately </w:t>
+              <w:t xml:space="preserve">Get discounted for unloading cart </w:t>
+            </w:r>
+            <w:r>
+              <w:rPr>
+                <w:sz w:val="24"/>
+                <w:szCs w:val="24"/>
+              </w:rPr>
+              <w:lastRenderedPageBreak/>
+              <w:t xml:space="preserve">immediately </w:t>
             </w:r>
           </w:p>
         </w:tc>
@@ -1060,6 +1149,7 @@
                 <w:sz w:val="24"/>
                 <w:szCs w:val="24"/>
               </w:rPr>
+              <w:lastRenderedPageBreak/>
               <w:t>Checkout</w:t>
             </w:r>
           </w:p>
@@ -1120,7 +1210,6 @@
                 <w:sz w:val="24"/>
                 <w:szCs w:val="24"/>
               </w:rPr>
-              <w:lastRenderedPageBreak/>
               <w:t>Make payments with online debit or credit cards, transfers</w:t>
             </w:r>
           </w:p>
@@ -1189,7 +1278,6 @@
                 <w:sz w:val="24"/>
                 <w:szCs w:val="24"/>
               </w:rPr>
-              <w:lastRenderedPageBreak/>
               <w:t>Delivery</w:t>
             </w:r>
           </w:p>
@@ -1502,7 +1590,15 @@
                 <w:sz w:val="24"/>
                 <w:szCs w:val="24"/>
               </w:rPr>
-              <w:t xml:space="preserve">Get authentication of bank account upon sending an order and </w:t>
+              <w:t xml:space="preserve">Get authentication of </w:t>
+            </w:r>
+            <w:r>
+              <w:rPr>
+                <w:sz w:val="24"/>
+                <w:szCs w:val="24"/>
+              </w:rPr>
+              <w:lastRenderedPageBreak/>
+              <w:t xml:space="preserve">bank account upon sending an order and </w:t>
             </w:r>
             <w:proofErr w:type="gramStart"/>
             <w:r>
@@ -1539,15 +1635,7 @@
                 <w:sz w:val="24"/>
                 <w:szCs w:val="24"/>
               </w:rPr>
-              <w:t xml:space="preserve">ard to ensure there are </w:t>
-            </w:r>
-            <w:r>
-              <w:rPr>
-                <w:sz w:val="24"/>
-                <w:szCs w:val="24"/>
-              </w:rPr>
-              <w:lastRenderedPageBreak/>
-              <w:t>sufficient funds to fulfill the transaction.</w:t>
+              <w:t>ard to ensure there are sufficient funds to fulfill the transaction.</w:t>
             </w:r>
           </w:p>
         </w:tc>

</xml_diff>